<commit_message>
updated at 12 Jul 2020 14:37:52
</commit_message>
<xml_diff>
--- a/files/Summary.docx
+++ b/files/Summary.docx
@@ -1,6 +1,6 @@
 
 <file path=word/document.xml><?xml version="1.0" encoding="utf-8"?>
-<w:document xmlns:wpc="http://schemas.microsoft.com/office/word/2010/wordprocessingCanvas" xmlns:cx="http://schemas.microsoft.com/office/drawing/2014/chartex" xmlns:cx1="http://schemas.microsoft.com/office/drawing/2015/9/8/chartex" xmlns:cx2="http://schemas.microsoft.com/office/drawing/2015/10/21/chartex" xmlns:cx3="http://schemas.microsoft.com/office/drawing/2016/5/9/chartex" xmlns:cx4="http://schemas.microsoft.com/office/drawing/2016/5/10/chartex" xmlns:cx5="http://schemas.microsoft.com/office/drawing/2016/5/11/chartex" xmlns:cx6="http://schemas.microsoft.com/office/drawing/2016/5/12/chartex" xmlns:cx7="http://schemas.microsoft.com/office/drawing/2016/5/13/chartex" xmlns:cx8="http://schemas.microsoft.com/office/drawing/2016/5/14/chartex" xmlns:mc="http://schemas.openxmlformats.org/markup-compatibility/2006" xmlns:aink="http://schemas.microsoft.com/office/drawing/2016/ink" xmlns:am3d="http://schemas.microsoft.com/office/drawing/2017/model3d" xmlns:o="urn:schemas-microsoft-com:office:office" xmlns:r="http://schemas.openxmlformats.org/officeDocument/2006/relationships" xmlns:m="http://schemas.openxmlformats.org/officeDocument/2006/math" xmlns:v="urn:schemas-microsoft-com:vml" xmlns:wp14="http://schemas.microsoft.com/office/word/2010/wordprocessingDrawing" xmlns:wp="http://schemas.openxmlformats.org/drawingml/2006/wordprocessingDrawing" xmlns:w10="urn:schemas-microsoft-com:office:word" xmlns:w="http://schemas.openxmlformats.org/wordprocessingml/2006/main" xmlns:w14="http://schemas.microsoft.com/office/word/2010/wordml" xmlns:w15="http://schemas.microsoft.com/office/word/2012/wordml" xmlns:w16cid="http://schemas.microsoft.com/office/word/2016/wordml/cid" xmlns:w16se="http://schemas.microsoft.com/office/word/2015/wordml/symex" xmlns:wpg="http://schemas.microsoft.com/office/word/2010/wordprocessingGroup" xmlns:wpi="http://schemas.microsoft.com/office/word/2010/wordprocessingInk" xmlns:wne="http://schemas.microsoft.com/office/word/2006/wordml" xmlns:wps="http://schemas.microsoft.com/office/word/2010/wordprocessingShape" mc:Ignorable="w14 w15 w16se w16cid wp14">
+<w:document xmlns:wpc="http://schemas.microsoft.com/office/word/2010/wordprocessingCanvas" xmlns:cx="http://schemas.microsoft.com/office/drawing/2014/chartex" xmlns:cx1="http://schemas.microsoft.com/office/drawing/2015/9/8/chartex" xmlns:cx2="http://schemas.microsoft.com/office/drawing/2015/10/21/chartex" xmlns:cx3="http://schemas.microsoft.com/office/drawing/2016/5/9/chartex" xmlns:cx4="http://schemas.microsoft.com/office/drawing/2016/5/10/chartex" xmlns:cx5="http://schemas.microsoft.com/office/drawing/2016/5/11/chartex" xmlns:cx6="http://schemas.microsoft.com/office/drawing/2016/5/12/chartex" xmlns:cx7="http://schemas.microsoft.com/office/drawing/2016/5/13/chartex" xmlns:cx8="http://schemas.microsoft.com/office/drawing/2016/5/14/chartex" xmlns:mc="http://schemas.openxmlformats.org/markup-compatibility/2006" xmlns:aink="http://schemas.microsoft.com/office/drawing/2016/ink" xmlns:am3d="http://schemas.microsoft.com/office/drawing/2017/model3d" xmlns:o="urn:schemas-microsoft-com:office:office" xmlns:r="http://schemas.openxmlformats.org/officeDocument/2006/relationships" xmlns:m="http://schemas.openxmlformats.org/officeDocument/2006/math" xmlns:v="urn:schemas-microsoft-com:vml" xmlns:wp14="http://schemas.microsoft.com/office/word/2010/wordprocessingDrawing" xmlns:wp="http://schemas.openxmlformats.org/drawingml/2006/wordprocessingDrawing" xmlns:w10="urn:schemas-microsoft-com:office:word" xmlns:w="http://schemas.openxmlformats.org/wordprocessingml/2006/main" xmlns:w14="http://schemas.microsoft.com/office/word/2010/wordml" xmlns:w15="http://schemas.microsoft.com/office/word/2012/wordml" xmlns:w16cex="http://schemas.microsoft.com/office/word/2018/wordml/cex" xmlns:w16cid="http://schemas.microsoft.com/office/word/2016/wordml/cid" xmlns:w16="http://schemas.microsoft.com/office/word/2018/wordml" xmlns:w16se="http://schemas.microsoft.com/office/word/2015/wordml/symex" xmlns:wpg="http://schemas.microsoft.com/office/word/2010/wordprocessingGroup" xmlns:wpi="http://schemas.microsoft.com/office/word/2010/wordprocessingInk" xmlns:wne="http://schemas.microsoft.com/office/word/2006/wordml" xmlns:wps="http://schemas.microsoft.com/office/word/2010/wordprocessingShape" mc:Ignorable="w14 w15 w16se w16cid w16 w16cex wp14">
   <w:body>
     <w:p>
       <w:pPr>
@@ -398,23 +398,7 @@
           <w:szCs w:val="22"/>
           <w:lang w:eastAsia="en-GB"/>
         </w:rPr>
-        <w:t xml:space="preserve">Try to avoid conflicts if </w:t>
-      </w:r>
-      <w:r>
-        <w:rPr>
-          <w:rFonts w:ascii="Calibri" w:eastAsia="Times New Roman" w:hAnsi="Calibri" w:cs="Calibri"/>
-          <w:szCs w:val="22"/>
-          <w:lang w:eastAsia="en-GB"/>
-        </w:rPr>
-        <w:t>you are</w:t>
-      </w:r>
-      <w:r>
-        <w:rPr>
-          <w:rFonts w:ascii="Calibri" w:eastAsia="Times New Roman" w:hAnsi="Calibri" w:cs="Calibri"/>
-          <w:szCs w:val="22"/>
-          <w:lang w:eastAsia="en-GB"/>
-        </w:rPr>
-        <w:t xml:space="preserve"> applying to the same department (there are plenty of universities with essentially the same external profile). </w:t>
+        <w:t xml:space="preserve">Try to avoid conflicts if you are applying to the same department (there are plenty of universities with essentially the same external profile). </w:t>
       </w:r>
     </w:p>
     <w:p>
@@ -482,27 +466,10 @@
       </w:pPr>
       <w:r>
         <w:rPr>
-          <w:rFonts w:ascii="Calibri" w:eastAsia="Times New Roman" w:hAnsi="Calibri" w:cs="Calibri"/>
-          <w:szCs w:val="22"/>
-          <w:lang w:eastAsia="en-GB"/>
-        </w:rPr>
-        <w:t xml:space="preserve">Avoid formatting errors, spelling errors, especially in names. Try to re-read the application after a few hours before finally submitting it. Ensure your SOPs are peer-reviewed. Perhaps have one quickly glanced at by a professor to ensure </w:t>
-      </w:r>
-      <w:r>
-        <w:rPr>
-          <w:rFonts w:ascii="Calibri" w:eastAsia="Times New Roman" w:hAnsi="Calibri" w:cs="Calibri"/>
-          <w:szCs w:val="22"/>
-          <w:lang w:eastAsia="en-GB"/>
-        </w:rPr>
-        <w:t>you are</w:t>
-      </w:r>
-      <w:r>
-        <w:rPr>
-          <w:rFonts w:ascii="Calibri" w:eastAsia="Times New Roman" w:hAnsi="Calibri" w:cs="Calibri"/>
-          <w:szCs w:val="22"/>
-          <w:lang w:eastAsia="en-GB"/>
-        </w:rPr>
-        <w:t xml:space="preserve"> targeting the right level.</w:t>
+          <w:rFonts w:ascii="Calibri" w:hAnsi="Calibri" w:cs="Calibri"/>
+          <w:szCs w:val="22"/>
+        </w:rPr>
+        <w:t>Ask your seniors/alumni for places if you know your field of interest; they would usually know where the good groups are (because they are actively working in the field).</w:t>
       </w:r>
     </w:p>
     <w:p>
@@ -526,6 +493,30 @@
           <w:szCs w:val="22"/>
           <w:lang w:eastAsia="en-GB"/>
         </w:rPr>
+        <w:t>Avoid formatting errors, spelling errors, especially in names. Try to re-read the application after a few hours before finally submitting it. Ensure your SOPs are peer-reviewed. Perhaps have one quickly glanced at by a professor to ensure you are targeting the right level.</w:t>
+      </w:r>
+    </w:p>
+    <w:p>
+      <w:pPr>
+        <w:numPr>
+          <w:ilvl w:val="0"/>
+          <w:numId w:val="3"/>
+        </w:numPr>
+        <w:spacing w:after="0" w:line="240" w:lineRule="auto"/>
+        <w:ind w:left="540"/>
+        <w:textAlignment w:val="center"/>
+        <w:rPr>
+          <w:rFonts w:ascii="Calibri" w:eastAsia="Times New Roman" w:hAnsi="Calibri" w:cs="Calibri"/>
+          <w:szCs w:val="22"/>
+          <w:lang w:eastAsia="en-GB"/>
+        </w:rPr>
+      </w:pPr>
+      <w:r>
+        <w:rPr>
+          <w:rFonts w:ascii="Calibri" w:eastAsia="Times New Roman" w:hAnsi="Calibri" w:cs="Calibri"/>
+          <w:szCs w:val="22"/>
+          <w:lang w:eastAsia="en-GB"/>
+        </w:rPr>
         <w:t>Remember: Professors are looking for good students just as much as you are looking for a good position.</w:t>
       </w:r>
     </w:p>
@@ -751,23 +742,7 @@
           <w:szCs w:val="22"/>
           <w:lang w:eastAsia="en-GB"/>
         </w:rPr>
-        <w:t xml:space="preserve">In Europe, </w:t>
-      </w:r>
-      <w:r>
-        <w:rPr>
-          <w:rFonts w:ascii="Calibri" w:eastAsia="Times New Roman" w:hAnsi="Calibri" w:cs="Calibri"/>
-          <w:szCs w:val="22"/>
-          <w:lang w:eastAsia="en-GB"/>
-        </w:rPr>
-        <w:t>it will</w:t>
-      </w:r>
-      <w:r>
-        <w:rPr>
-          <w:rFonts w:ascii="Calibri" w:eastAsia="Times New Roman" w:hAnsi="Calibri" w:cs="Calibri"/>
-          <w:szCs w:val="22"/>
-          <w:lang w:eastAsia="en-GB"/>
-        </w:rPr>
-        <w:t xml:space="preserve"> be mostly project specific, so your boss will likely be fixed in advance (there are exceptions of course). </w:t>
+        <w:t xml:space="preserve">In Europe, it will be mostly project specific, so your boss will likely be fixed in advance (there are exceptions of course). </w:t>
       </w:r>
     </w:p>
     <w:p>
@@ -816,23 +791,7 @@
           <w:lang w:eastAsia="en-GB"/>
         </w:rPr>
         <w:lastRenderedPageBreak/>
-        <w:t xml:space="preserve">For some people, the location matters. If </w:t>
-      </w:r>
-      <w:r>
-        <w:rPr>
-          <w:rFonts w:ascii="Calibri" w:eastAsia="Times New Roman" w:hAnsi="Calibri" w:cs="Calibri"/>
-          <w:szCs w:val="22"/>
-          <w:lang w:eastAsia="en-GB"/>
-        </w:rPr>
-        <w:t>you are</w:t>
-      </w:r>
-      <w:r>
-        <w:rPr>
-          <w:rFonts w:ascii="Calibri" w:eastAsia="Times New Roman" w:hAnsi="Calibri" w:cs="Calibri"/>
-          <w:szCs w:val="22"/>
-          <w:lang w:eastAsia="en-GB"/>
-        </w:rPr>
-        <w:t xml:space="preserve"> into hiking, or outdoor sport, or if you enjoy specific activities which you feel are essential to your happiness (</w:t>
+        <w:t>For some people, the location matters. If you are into hiking, or outdoor sport, or if you enjoy specific activities which you feel are essential to your happiness (</w:t>
       </w:r>
       <w:proofErr w:type="gramStart"/>
       <w:r>
@@ -1081,7 +1040,7 @@
 </file>
 
 <file path=word/numbering.xml><?xml version="1.0" encoding="utf-8"?>
-<w:numbering xmlns:wpc="http://schemas.microsoft.com/office/word/2010/wordprocessingCanvas" xmlns:cx="http://schemas.microsoft.com/office/drawing/2014/chartex" xmlns:cx1="http://schemas.microsoft.com/office/drawing/2015/9/8/chartex" xmlns:cx2="http://schemas.microsoft.com/office/drawing/2015/10/21/chartex" xmlns:cx3="http://schemas.microsoft.com/office/drawing/2016/5/9/chartex" xmlns:cx4="http://schemas.microsoft.com/office/drawing/2016/5/10/chartex" xmlns:cx5="http://schemas.microsoft.com/office/drawing/2016/5/11/chartex" xmlns:cx6="http://schemas.microsoft.com/office/drawing/2016/5/12/chartex" xmlns:cx7="http://schemas.microsoft.com/office/drawing/2016/5/13/chartex" xmlns:cx8="http://schemas.microsoft.com/office/drawing/2016/5/14/chartex" xmlns:mc="http://schemas.openxmlformats.org/markup-compatibility/2006" xmlns:aink="http://schemas.microsoft.com/office/drawing/2016/ink" xmlns:am3d="http://schemas.microsoft.com/office/drawing/2017/model3d" xmlns:o="urn:schemas-microsoft-com:office:office" xmlns:r="http://schemas.openxmlformats.org/officeDocument/2006/relationships" xmlns:m="http://schemas.openxmlformats.org/officeDocument/2006/math" xmlns:v="urn:schemas-microsoft-com:vml" xmlns:wp14="http://schemas.microsoft.com/office/word/2010/wordprocessingDrawing" xmlns:wp="http://schemas.openxmlformats.org/drawingml/2006/wordprocessingDrawing" xmlns:w10="urn:schemas-microsoft-com:office:word" xmlns:w="http://schemas.openxmlformats.org/wordprocessingml/2006/main" xmlns:w14="http://schemas.microsoft.com/office/word/2010/wordml" xmlns:w15="http://schemas.microsoft.com/office/word/2012/wordml" xmlns:w16cid="http://schemas.microsoft.com/office/word/2016/wordml/cid" xmlns:w16se="http://schemas.microsoft.com/office/word/2015/wordml/symex" xmlns:wpg="http://schemas.microsoft.com/office/word/2010/wordprocessingGroup" xmlns:wpi="http://schemas.microsoft.com/office/word/2010/wordprocessingInk" xmlns:wne="http://schemas.microsoft.com/office/word/2006/wordml" xmlns:wps="http://schemas.microsoft.com/office/word/2010/wordprocessingShape" mc:Ignorable="w14 w15 w16se w16cid wp14">
+<w:numbering xmlns:wpc="http://schemas.microsoft.com/office/word/2010/wordprocessingCanvas" xmlns:cx="http://schemas.microsoft.com/office/drawing/2014/chartex" xmlns:cx1="http://schemas.microsoft.com/office/drawing/2015/9/8/chartex" xmlns:cx2="http://schemas.microsoft.com/office/drawing/2015/10/21/chartex" xmlns:cx3="http://schemas.microsoft.com/office/drawing/2016/5/9/chartex" xmlns:cx4="http://schemas.microsoft.com/office/drawing/2016/5/10/chartex" xmlns:cx5="http://schemas.microsoft.com/office/drawing/2016/5/11/chartex" xmlns:cx6="http://schemas.microsoft.com/office/drawing/2016/5/12/chartex" xmlns:cx7="http://schemas.microsoft.com/office/drawing/2016/5/13/chartex" xmlns:cx8="http://schemas.microsoft.com/office/drawing/2016/5/14/chartex" xmlns:mc="http://schemas.openxmlformats.org/markup-compatibility/2006" xmlns:aink="http://schemas.microsoft.com/office/drawing/2016/ink" xmlns:am3d="http://schemas.microsoft.com/office/drawing/2017/model3d" xmlns:o="urn:schemas-microsoft-com:office:office" xmlns:r="http://schemas.openxmlformats.org/officeDocument/2006/relationships" xmlns:m="http://schemas.openxmlformats.org/officeDocument/2006/math" xmlns:v="urn:schemas-microsoft-com:vml" xmlns:wp14="http://schemas.microsoft.com/office/word/2010/wordprocessingDrawing" xmlns:wp="http://schemas.openxmlformats.org/drawingml/2006/wordprocessingDrawing" xmlns:w10="urn:schemas-microsoft-com:office:word" xmlns:w="http://schemas.openxmlformats.org/wordprocessingml/2006/main" xmlns:w14="http://schemas.microsoft.com/office/word/2010/wordml" xmlns:w15="http://schemas.microsoft.com/office/word/2012/wordml" xmlns:w16cex="http://schemas.microsoft.com/office/word/2018/wordml/cex" xmlns:w16cid="http://schemas.microsoft.com/office/word/2016/wordml/cid" xmlns:w16="http://schemas.microsoft.com/office/word/2018/wordml" xmlns:w16se="http://schemas.microsoft.com/office/word/2015/wordml/symex" xmlns:wpg="http://schemas.microsoft.com/office/word/2010/wordprocessingGroup" xmlns:wpi="http://schemas.microsoft.com/office/word/2010/wordprocessingInk" xmlns:wne="http://schemas.microsoft.com/office/word/2006/wordml" xmlns:wps="http://schemas.microsoft.com/office/word/2010/wordprocessingShape" mc:Ignorable="w14 w15 w16se w16cid w16 w16cex wp14">
   <w:abstractNum w:abstractNumId="0" w15:restartNumberingAfterBreak="0">
     <w:nsid w:val="07DE6FC5"/>
     <w:multiLevelType w:val="multilevel"/>
@@ -1846,7 +1805,7 @@
 </file>
 
 <file path=word/styles.xml><?xml version="1.0" encoding="utf-8"?>
-<w:styles xmlns:mc="http://schemas.openxmlformats.org/markup-compatibility/2006" xmlns:r="http://schemas.openxmlformats.org/officeDocument/2006/relationships" xmlns:w="http://schemas.openxmlformats.org/wordprocessingml/2006/main" xmlns:w14="http://schemas.microsoft.com/office/word/2010/wordml" xmlns:w15="http://schemas.microsoft.com/office/word/2012/wordml" xmlns:w16cid="http://schemas.microsoft.com/office/word/2016/wordml/cid" xmlns:w16se="http://schemas.microsoft.com/office/word/2015/wordml/symex" mc:Ignorable="w14 w15 w16se w16cid">
+<w:styles xmlns:mc="http://schemas.openxmlformats.org/markup-compatibility/2006" xmlns:r="http://schemas.openxmlformats.org/officeDocument/2006/relationships" xmlns:w="http://schemas.openxmlformats.org/wordprocessingml/2006/main" xmlns:w14="http://schemas.microsoft.com/office/word/2010/wordml" xmlns:w15="http://schemas.microsoft.com/office/word/2012/wordml" xmlns:w16cex="http://schemas.microsoft.com/office/word/2018/wordml/cex" xmlns:w16cid="http://schemas.microsoft.com/office/word/2016/wordml/cid" xmlns:w16="http://schemas.microsoft.com/office/word/2018/wordml" xmlns:w16se="http://schemas.microsoft.com/office/word/2015/wordml/symex" mc:Ignorable="w14 w15 w16se w16cid w16 w16cex">
   <w:docDefaults>
     <w:rPrDefault>
       <w:rPr>

</xml_diff>